<commit_message>
Start Working On ModBus project in Wpf
</commit_message>
<xml_diff>
--- a/WPF Notes.docx
+++ b/WPF Notes.docx
@@ -1340,8 +1340,6 @@
         </w:rPr>
         <w:t>10/11/2022</w:t>
       </w:r>
-      <w:bookmarkStart w:id="0" w:name="_GoBack"/>
-      <w:bookmarkEnd w:id="0"/>
     </w:p>
     <w:p>
       <w:pPr>
@@ -3730,6 +3728,158 @@
           <w:szCs w:val="24"/>
         </w:rPr>
       </w:pPr>
+      <w:r>
+        <w:rPr>
+          <w:rFonts w:cstheme="minorHAnsi"/>
+          <w:sz w:val="24"/>
+          <w:szCs w:val="24"/>
+        </w:rPr>
+        <w:t>11/11/2022</w:t>
+      </w:r>
+    </w:p>
+    <w:p>
+      <w:pPr>
+        <w:rPr>
+          <w:rFonts w:cstheme="minorHAnsi"/>
+          <w:b/>
+          <w:sz w:val="32"/>
+          <w:szCs w:val="32"/>
+        </w:rPr>
+      </w:pPr>
+      <w:r>
+        <w:rPr>
+          <w:rFonts w:cstheme="minorHAnsi"/>
+          <w:b/>
+          <w:sz w:val="32"/>
+          <w:szCs w:val="32"/>
+        </w:rPr>
+        <w:t>MVVM Frameworks</w:t>
+      </w:r>
+    </w:p>
+    <w:p>
+      <w:pPr>
+        <w:spacing w:before="120" w:after="144" w:line="240" w:lineRule="auto"/>
+        <w:jc w:val="both"/>
+        <w:rPr>
+          <w:rFonts w:ascii="Arial" w:eastAsia="Times New Roman" w:hAnsi="Arial" w:cs="Arial"/>
+          <w:color w:val="000000"/>
+          <w:sz w:val="24"/>
+          <w:szCs w:val="24"/>
+          <w:lang w:eastAsia="en-GB"/>
+        </w:rPr>
+      </w:pPr>
+      <w:r>
+        <w:rPr>
+          <w:rFonts w:ascii="Arial" w:eastAsia="Times New Roman" w:hAnsi="Arial" w:cs="Arial"/>
+          <w:color w:val="000000"/>
+          <w:sz w:val="24"/>
+          <w:szCs w:val="24"/>
+          <w:lang w:eastAsia="en-GB"/>
+        </w:rPr>
+        <w:t>Here are some of the most popular frameworks −</w:t>
+      </w:r>
+    </w:p>
+    <w:p>
+      <w:pPr>
+        <w:numPr>
+          <w:ilvl w:val="0"/>
+          <w:numId w:val="18"/>
+        </w:numPr>
+        <w:spacing w:after="0" w:line="360" w:lineRule="atLeast"/>
+        <w:ind w:left="675"/>
+        <w:rPr>
+          <w:rFonts w:ascii="Arial" w:eastAsia="Times New Roman" w:hAnsi="Arial" w:cs="Arial"/>
+          <w:color w:val="000000"/>
+          <w:sz w:val="24"/>
+          <w:szCs w:val="24"/>
+          <w:lang w:eastAsia="en-GB"/>
+        </w:rPr>
+      </w:pPr>
+      <w:r>
+        <w:rPr>
+          <w:rFonts w:ascii="Arial" w:eastAsia="Times New Roman" w:hAnsi="Arial" w:cs="Arial"/>
+          <w:color w:val="000000"/>
+          <w:sz w:val="24"/>
+          <w:szCs w:val="24"/>
+          <w:lang w:eastAsia="en-GB"/>
+        </w:rPr>
+        <w:t>Prism</w:t>
+      </w:r>
+    </w:p>
+    <w:p>
+      <w:pPr>
+        <w:numPr>
+          <w:ilvl w:val="0"/>
+          <w:numId w:val="18"/>
+        </w:numPr>
+        <w:spacing w:after="0" w:line="360" w:lineRule="atLeast"/>
+        <w:ind w:left="675"/>
+        <w:rPr>
+          <w:rFonts w:ascii="Arial" w:eastAsia="Times New Roman" w:hAnsi="Arial" w:cs="Arial"/>
+          <w:color w:val="000000"/>
+          <w:sz w:val="24"/>
+          <w:szCs w:val="24"/>
+          <w:lang w:eastAsia="en-GB"/>
+        </w:rPr>
+      </w:pPr>
+      <w:r>
+        <w:rPr>
+          <w:rFonts w:ascii="Arial" w:eastAsia="Times New Roman" w:hAnsi="Arial" w:cs="Arial"/>
+          <w:color w:val="000000"/>
+          <w:sz w:val="24"/>
+          <w:szCs w:val="24"/>
+          <w:lang w:eastAsia="en-GB"/>
+        </w:rPr>
+        <w:t>MVVM Light</w:t>
+      </w:r>
+    </w:p>
+    <w:p>
+      <w:pPr>
+        <w:numPr>
+          <w:ilvl w:val="0"/>
+          <w:numId w:val="18"/>
+        </w:numPr>
+        <w:spacing w:after="0" w:line="360" w:lineRule="atLeast"/>
+        <w:ind w:left="675"/>
+        <w:rPr>
+          <w:rFonts w:ascii="Arial" w:eastAsia="Times New Roman" w:hAnsi="Arial" w:cs="Arial"/>
+          <w:color w:val="000000"/>
+          <w:sz w:val="24"/>
+          <w:szCs w:val="24"/>
+          <w:lang w:eastAsia="en-GB"/>
+        </w:rPr>
+      </w:pPr>
+      <w:r>
+        <w:rPr>
+          <w:rFonts w:ascii="Arial" w:eastAsia="Times New Roman" w:hAnsi="Arial" w:cs="Arial"/>
+          <w:color w:val="000000"/>
+          <w:sz w:val="24"/>
+          <w:szCs w:val="24"/>
+          <w:lang w:eastAsia="en-GB"/>
+        </w:rPr>
+        <w:t>Caliburn</w:t>
+      </w:r>
+      <w:bookmarkStart w:id="0" w:name="_GoBack"/>
+      <w:bookmarkEnd w:id="0"/>
+      <w:r>
+        <w:rPr>
+          <w:rFonts w:ascii="Arial" w:eastAsia="Times New Roman" w:hAnsi="Arial" w:cs="Arial"/>
+          <w:color w:val="000000"/>
+          <w:sz w:val="24"/>
+          <w:szCs w:val="24"/>
+          <w:lang w:eastAsia="en-GB"/>
+        </w:rPr>
+        <w:t xml:space="preserve"> Micro</w:t>
+      </w:r>
+    </w:p>
+    <w:p>
+      <w:pPr>
+        <w:rPr>
+          <w:rFonts w:cstheme="minorHAnsi"/>
+          <w:sz w:val="24"/>
+          <w:szCs w:val="24"/>
+        </w:rPr>
+      </w:pPr>
     </w:p>
     <w:sectPr>
       <w:pgSz w:w="11906" w:h="16838"/>
@@ -5856,6 +6006,155 @@
       </w:pPr>
       <w:rPr>
         <w:rFonts w:ascii="Wingdings" w:hAnsi="Wingdings" w:hint="default"/>
+      </w:rPr>
+    </w:lvl>
+  </w:abstractNum>
+  <w:abstractNum w:abstractNumId="17" w15:restartNumberingAfterBreak="0">
+    <w:nsid w:val="7CAC1C1C"/>
+    <w:multiLevelType w:val="multilevel"/>
+    <w:tmpl w:val="35602BB4"/>
+    <w:lvl w:ilvl="0">
+      <w:start w:val="1"/>
+      <w:numFmt w:val="bullet"/>
+      <w:lvlText w:val=""/>
+      <w:lvlJc w:val="left"/>
+      <w:pPr>
+        <w:tabs>
+          <w:tab w:val="num" w:pos="720"/>
+        </w:tabs>
+        <w:ind w:left="720" w:hanging="360"/>
+      </w:pPr>
+      <w:rPr>
+        <w:rFonts w:ascii="Symbol" w:hAnsi="Symbol" w:hint="default"/>
+        <w:sz w:val="20"/>
+      </w:rPr>
+    </w:lvl>
+    <w:lvl w:ilvl="1" w:tentative="1">
+      <w:start w:val="1"/>
+      <w:numFmt w:val="bullet"/>
+      <w:lvlText w:val="o"/>
+      <w:lvlJc w:val="left"/>
+      <w:pPr>
+        <w:tabs>
+          <w:tab w:val="num" w:pos="1440"/>
+        </w:tabs>
+        <w:ind w:left="1440" w:hanging="360"/>
+      </w:pPr>
+      <w:rPr>
+        <w:rFonts w:ascii="Courier New" w:hAnsi="Courier New" w:hint="default"/>
+        <w:sz w:val="20"/>
+      </w:rPr>
+    </w:lvl>
+    <w:lvl w:ilvl="2" w:tentative="1">
+      <w:start w:val="1"/>
+      <w:numFmt w:val="bullet"/>
+      <w:lvlText w:val=""/>
+      <w:lvlJc w:val="left"/>
+      <w:pPr>
+        <w:tabs>
+          <w:tab w:val="num" w:pos="2160"/>
+        </w:tabs>
+        <w:ind w:left="2160" w:hanging="360"/>
+      </w:pPr>
+      <w:rPr>
+        <w:rFonts w:ascii="Wingdings" w:hAnsi="Wingdings" w:hint="default"/>
+        <w:sz w:val="20"/>
+      </w:rPr>
+    </w:lvl>
+    <w:lvl w:ilvl="3" w:tentative="1">
+      <w:start w:val="1"/>
+      <w:numFmt w:val="bullet"/>
+      <w:lvlText w:val=""/>
+      <w:lvlJc w:val="left"/>
+      <w:pPr>
+        <w:tabs>
+          <w:tab w:val="num" w:pos="2880"/>
+        </w:tabs>
+        <w:ind w:left="2880" w:hanging="360"/>
+      </w:pPr>
+      <w:rPr>
+        <w:rFonts w:ascii="Wingdings" w:hAnsi="Wingdings" w:hint="default"/>
+        <w:sz w:val="20"/>
+      </w:rPr>
+    </w:lvl>
+    <w:lvl w:ilvl="4" w:tentative="1">
+      <w:start w:val="1"/>
+      <w:numFmt w:val="bullet"/>
+      <w:lvlText w:val=""/>
+      <w:lvlJc w:val="left"/>
+      <w:pPr>
+        <w:tabs>
+          <w:tab w:val="num" w:pos="3600"/>
+        </w:tabs>
+        <w:ind w:left="3600" w:hanging="360"/>
+      </w:pPr>
+      <w:rPr>
+        <w:rFonts w:ascii="Wingdings" w:hAnsi="Wingdings" w:hint="default"/>
+        <w:sz w:val="20"/>
+      </w:rPr>
+    </w:lvl>
+    <w:lvl w:ilvl="5" w:tentative="1">
+      <w:start w:val="1"/>
+      <w:numFmt w:val="bullet"/>
+      <w:lvlText w:val=""/>
+      <w:lvlJc w:val="left"/>
+      <w:pPr>
+        <w:tabs>
+          <w:tab w:val="num" w:pos="4320"/>
+        </w:tabs>
+        <w:ind w:left="4320" w:hanging="360"/>
+      </w:pPr>
+      <w:rPr>
+        <w:rFonts w:ascii="Wingdings" w:hAnsi="Wingdings" w:hint="default"/>
+        <w:sz w:val="20"/>
+      </w:rPr>
+    </w:lvl>
+    <w:lvl w:ilvl="6" w:tentative="1">
+      <w:start w:val="1"/>
+      <w:numFmt w:val="bullet"/>
+      <w:lvlText w:val=""/>
+      <w:lvlJc w:val="left"/>
+      <w:pPr>
+        <w:tabs>
+          <w:tab w:val="num" w:pos="5040"/>
+        </w:tabs>
+        <w:ind w:left="5040" w:hanging="360"/>
+      </w:pPr>
+      <w:rPr>
+        <w:rFonts w:ascii="Wingdings" w:hAnsi="Wingdings" w:hint="default"/>
+        <w:sz w:val="20"/>
+      </w:rPr>
+    </w:lvl>
+    <w:lvl w:ilvl="7" w:tentative="1">
+      <w:start w:val="1"/>
+      <w:numFmt w:val="bullet"/>
+      <w:lvlText w:val=""/>
+      <w:lvlJc w:val="left"/>
+      <w:pPr>
+        <w:tabs>
+          <w:tab w:val="num" w:pos="5760"/>
+        </w:tabs>
+        <w:ind w:left="5760" w:hanging="360"/>
+      </w:pPr>
+      <w:rPr>
+        <w:rFonts w:ascii="Wingdings" w:hAnsi="Wingdings" w:hint="default"/>
+        <w:sz w:val="20"/>
+      </w:rPr>
+    </w:lvl>
+    <w:lvl w:ilvl="8" w:tentative="1">
+      <w:start w:val="1"/>
+      <w:numFmt w:val="bullet"/>
+      <w:lvlText w:val=""/>
+      <w:lvlJc w:val="left"/>
+      <w:pPr>
+        <w:tabs>
+          <w:tab w:val="num" w:pos="6480"/>
+        </w:tabs>
+        <w:ind w:left="6480" w:hanging="360"/>
+      </w:pPr>
+      <w:rPr>
+        <w:rFonts w:ascii="Wingdings" w:hAnsi="Wingdings" w:hint="default"/>
+        <w:sz w:val="20"/>
       </w:rPr>
     </w:lvl>
   </w:abstractNum>
@@ -5909,6 +6208,9 @@
   </w:num>
   <w:num w:numId="17">
     <w:abstractNumId w:val="14"/>
+  </w:num>
+  <w:num w:numId="18">
+    <w:abstractNumId w:val="17"/>
   </w:num>
 </w:numbering>
 </file>

</xml_diff>

<commit_message>
List View data binding done using mvvm
</commit_message>
<xml_diff>
--- a/WPF Notes.docx
+++ b/WPF Notes.docx
@@ -3889,6 +3889,7 @@
     <w:p>
       <w:pPr>
         <w:rPr>
+          <w:rStyle w:val="Hyperlink"/>
           <w:rFonts w:cstheme="minorHAnsi"/>
           <w:sz w:val="24"/>
           <w:szCs w:val="24"/>
@@ -3905,8 +3906,166 @@
           <w:t>https://www.c-sharpcorner.com/article/how-to-fire-button-click-event-in-mvvm-pattern-using-prism-l/</w:t>
         </w:r>
       </w:hyperlink>
+    </w:p>
+    <w:p>
+      <w:pPr>
+        <w:rPr>
+          <w:rStyle w:val="Hyperlink"/>
+          <w:rFonts w:cstheme="minorHAnsi"/>
+          <w:sz w:val="24"/>
+          <w:szCs w:val="24"/>
+        </w:rPr>
+      </w:pPr>
+    </w:p>
+    <w:p>
+      <w:pPr>
+        <w:rPr>
+          <w:rStyle w:val="Hyperlink"/>
+          <w:rFonts w:cstheme="minorHAnsi"/>
+          <w:b/>
+          <w:color w:val="auto"/>
+          <w:sz w:val="32"/>
+          <w:szCs w:val="32"/>
+          <w:u w:val="none"/>
+        </w:rPr>
+      </w:pPr>
+      <w:r>
+        <w:rPr>
+          <w:rStyle w:val="Hyperlink"/>
+          <w:rFonts w:cstheme="minorHAnsi"/>
+          <w:b/>
+          <w:color w:val="auto"/>
+          <w:sz w:val="32"/>
+          <w:szCs w:val="32"/>
+          <w:u w:val="none"/>
+        </w:rPr>
+        <w:t>Observable Collection</w:t>
+      </w:r>
+    </w:p>
+    <w:p>
+      <w:pPr>
+        <w:pStyle w:val="NormalWeb"/>
+        <w:shd w:val="clear" w:color="auto" w:fill="FFFFFF"/>
+        <w:spacing w:before="0" w:beforeAutospacing="0" w:after="0" w:afterAutospacing="0"/>
+        <w:rPr>
+          <w:rFonts w:ascii="Arial" w:hAnsi="Arial" w:cs="Arial"/>
+          <w:color w:val="212121"/>
+        </w:rPr>
+      </w:pPr>
+      <w:r>
+        <w:rPr>
+          <w:rFonts w:ascii="Arial" w:hAnsi="Arial" w:cs="Arial"/>
+          <w:color w:val="212121"/>
+        </w:rPr>
+        <w:t>An ObservableCollection is a dynamic collection of objects of a given type. Objects can be added, removed or be updated with an automatic notification of actions. When an object is added to or removed from an observable collection, the UI is automatically updated. This happens because, when binding to an observable collection, WPF automatically adds a </w:t>
+      </w:r>
+      <w:hyperlink r:id="rId6" w:history="1">
+        <w:r>
+          <w:rPr>
+            <w:rStyle w:val="Hyperlink"/>
+            <w:rFonts w:ascii="Arial" w:hAnsi="Arial" w:cs="Arial"/>
+            <w:color w:val="1E88E5"/>
+          </w:rPr>
+          <w:t>CollectionChanged</w:t>
+        </w:r>
+      </w:hyperlink>
+      <w:r>
+        <w:rPr>
+          <w:rFonts w:ascii="Arial" w:hAnsi="Arial" w:cs="Arial"/>
+          <w:color w:val="212121"/>
+        </w:rPr>
+        <w:t> event handler to the ObservableCollecion's events.</w:t>
+      </w:r>
+    </w:p>
+    <w:p>
+      <w:pPr>
+        <w:pStyle w:val="NormalWeb"/>
+        <w:shd w:val="clear" w:color="auto" w:fill="FFFFFF"/>
+        <w:spacing w:before="0" w:beforeAutospacing="0" w:after="0" w:afterAutospacing="0"/>
+        <w:rPr>
+          <w:rFonts w:ascii="Arial" w:hAnsi="Arial" w:cs="Arial"/>
+          <w:color w:val="212121"/>
+        </w:rPr>
+      </w:pPr>
+      <w:r>
+        <w:rPr>
+          <w:rFonts w:ascii="Arial" w:hAnsi="Arial" w:cs="Arial"/>
+          <w:color w:val="212121"/>
+        </w:rPr>
+        <w:t>The ObservableCollection class exists in the </w:t>
+      </w:r>
+      <w:proofErr w:type="gramStart"/>
+      <w:r>
+        <w:rPr>
+          <w:rStyle w:val="Strong"/>
+          <w:rFonts w:ascii="Arial" w:hAnsi="Arial" w:cs="Arial"/>
+          <w:color w:val="212121"/>
+        </w:rPr>
+        <w:t>System.Collections.ObjectModel</w:t>
+      </w:r>
+      <w:proofErr w:type="gramEnd"/>
+      <w:r>
+        <w:rPr>
+          <w:rFonts w:ascii="Arial" w:hAnsi="Arial" w:cs="Arial"/>
+          <w:color w:val="212121"/>
+        </w:rPr>
+        <w:t> namespace.</w:t>
+      </w:r>
+    </w:p>
+    <w:p>
+      <w:pPr>
+        <w:pStyle w:val="NormalWeb"/>
+        <w:shd w:val="clear" w:color="auto" w:fill="FFFFFF"/>
+        <w:spacing w:before="240" w:beforeAutospacing="0" w:after="240" w:afterAutospacing="0"/>
+        <w:rPr>
+          <w:rFonts w:ascii="Arial" w:hAnsi="Arial" w:cs="Arial"/>
+          <w:color w:val="212121"/>
+        </w:rPr>
+      </w:pPr>
+      <w:r>
+        <w:rPr>
+          <w:rFonts w:ascii="Arial" w:hAnsi="Arial" w:cs="Arial"/>
+          <w:color w:val="212121"/>
+        </w:rPr>
+        <w:t>I will demonstrate how this works in a simple example:</w:t>
+      </w:r>
+    </w:p>
+    <w:p>
+      <w:pPr>
+        <w:pStyle w:val="NormalWeb"/>
+        <w:shd w:val="clear" w:color="auto" w:fill="FFFFFF"/>
+        <w:spacing w:before="240" w:beforeAutospacing="0" w:after="240" w:afterAutospacing="0"/>
+        <w:rPr>
+          <w:rFonts w:ascii="Arial" w:hAnsi="Arial" w:cs="Arial"/>
+          <w:color w:val="212121"/>
+        </w:rPr>
+      </w:pPr>
+      <w:r>
+        <w:rPr>
+          <w:rFonts w:ascii="Arial" w:hAnsi="Arial" w:cs="Arial"/>
+          <w:color w:val="212121"/>
+        </w:rPr>
+        <w:t>I have a window with a Button, two TextBoxes and a ListView</w:t>
+      </w:r>
       <w:bookmarkStart w:id="0" w:name="_GoBack"/>
       <w:bookmarkEnd w:id="0"/>
+      <w:r>
+        <w:rPr>
+          <w:rFonts w:ascii="Arial" w:hAnsi="Arial" w:cs="Arial"/>
+          <w:color w:val="212121"/>
+        </w:rPr>
+        <w:t xml:space="preserve"> and each time you click the Button the text of the TextBox is added to the collection and the ListView is updated automatically.</w:t>
+      </w:r>
+    </w:p>
+    <w:p>
+      <w:pPr>
+        <w:rPr>
+          <w:rFonts w:cstheme="minorHAnsi"/>
+          <w:b/>
+          <w:sz w:val="32"/>
+          <w:szCs w:val="32"/>
+        </w:rPr>
+      </w:pPr>
     </w:p>
     <w:sectPr>
       <w:pgSz w:w="11906" w:h="16838"/>
@@ -6772,6 +6931,17 @@
       <w:u w:val="single"/>
     </w:rPr>
   </w:style>
+  <w:style w:type="character" w:styleId="Strong">
+    <w:name w:val="Strong"/>
+    <w:basedOn w:val="DefaultParagraphFont"/>
+    <w:uiPriority w:val="22"/>
+    <w:qFormat/>
+    <w:rsid w:val="003640A3"/>
+    <w:rPr>
+      <w:b/>
+      <w:bCs/>
+    </w:rPr>
+  </w:style>
 </w:styles>
 </file>
 

</xml_diff>